<commit_message>
fix: provide render placeholder dynamically
</commit_message>
<xml_diff>
--- a/src/templates/default.docx
+++ b/src/templates/default.docx
@@ -29,6 +29,9 @@
     <w:p>
       <w:r>
         <w:t>Generating word document is easy.</w:t>
+      </w:r>
+      <w:r>
+        <w:t xml:space="preserve"> Add the placeholder values from your definition file (kody-word.json).</w:t>
       </w:r>
     </w:p>
     <w:sectPr>
@@ -589,7 +592,7 @@
     <w:lsdException w:name="Table Web 2" w:semiHidden="1" w:unhideWhenUsed="1"/>
     <w:lsdException w:name="Table Web 3" w:semiHidden="1" w:unhideWhenUsed="1"/>
     <w:lsdException w:name="Balloon Text" w:semiHidden="1" w:unhideWhenUsed="1"/>
-    <w:lsdException w:name="Table Grid" w:semiHidden="1" w:uiPriority="1" w:unhideWhenUsed="1"/>
+    <w:lsdException w:name="Table Grid" w:uiPriority="1"/>
     <w:lsdException w:name="Table Theme" w:semiHidden="1" w:unhideWhenUsed="1"/>
     <w:lsdException w:name="Placeholder Text" w:semiHidden="1" w:unhideWhenUsed="1"/>
     <w:lsdException w:name="No Spacing" w:semiHidden="1" w:unhideWhenUsed="1"/>

</xml_diff>